<commit_message>
Finish with proposal analysis
</commit_message>
<xml_diff>
--- a/Course_Project/Team_Contract.docx
+++ b/Course_Project/Team_Contract.docx
@@ -210,6 +210,15 @@
         </w:rPr>
         <w:t xml:space="preserve">Meeting time(s): </w:t>
       </w:r>
+      <w:r>
+        <w:rPr>
+          <w:rFonts w:eastAsia="Times New Roman" w:cs="Times New Roman"/>
+          <w:i/>
+          <w:iCs/>
+          <w:color w:val="282828"/>
+        </w:rPr>
+        <w:t>Thursday mornings at 9am</w:t>
+      </w:r>
     </w:p>
     <w:p>
       <w:pPr>
@@ -241,6 +250,15 @@
           <w:color w:val="282828"/>
         </w:rPr>
         <w:t xml:space="preserve">Meeting location(s): </w:t>
+      </w:r>
+      <w:r>
+        <w:rPr>
+          <w:rFonts w:eastAsia="Times New Roman" w:cs="Times New Roman"/>
+          <w:i/>
+          <w:iCs/>
+          <w:color w:val="282828"/>
+        </w:rPr>
+        <w:t>1104 GH Computer Lab</w:t>
       </w:r>
     </w:p>
     <w:p>
@@ -380,14 +398,40 @@
     </w:p>
     <w:p>
       <w:pPr>
-        <w:shd w:val="clear" w:color="auto" w:fill="FFFFFF"/>
-        <w:rPr>
-          <w:rFonts w:eastAsia="Times New Roman" w:cs="Times New Roman"/>
-          <w:i/>
-          <w:iCs/>
-          <w:color w:val="282828"/>
-        </w:rPr>
-      </w:pPr>
+        <w:pStyle w:val="ListParagraph"/>
+        <w:numPr>
+          <w:ilvl w:val="0"/>
+          <w:numId w:val="11"/>
+        </w:numPr>
+        <w:shd w:val="clear" w:color="auto" w:fill="FFFFFF"/>
+        <w:rPr>
+          <w:rFonts w:eastAsia="Times New Roman" w:cs="Times New Roman"/>
+          <w:color w:val="282828"/>
+        </w:rPr>
+      </w:pPr>
+      <w:r>
+        <w:rPr>
+          <w:rFonts w:eastAsia="Times New Roman" w:cs="Times New Roman"/>
+          <w:color w:val="282828"/>
+        </w:rPr>
+        <w:t xml:space="preserve">We </w:t>
+      </w:r>
+      <w:proofErr w:type="gramStart"/>
+      <w:r>
+        <w:rPr>
+          <w:rFonts w:eastAsia="Times New Roman" w:cs="Times New Roman"/>
+          <w:color w:val="282828"/>
+        </w:rPr>
+        <w:t>have to</w:t>
+      </w:r>
+      <w:proofErr w:type="gramEnd"/>
+      <w:r>
+        <w:rPr>
+          <w:rFonts w:eastAsia="Times New Roman" w:cs="Times New Roman"/>
+          <w:color w:val="282828"/>
+        </w:rPr>
+        <w:t xml:space="preserve"> agree on it, by a ¾ majority</w:t>
+      </w:r>
     </w:p>
     <w:p>
       <w:pPr>
@@ -434,14 +478,45 @@
     </w:p>
     <w:p>
       <w:pPr>
-        <w:shd w:val="clear" w:color="auto" w:fill="FFFFFF"/>
-        <w:rPr>
-          <w:rFonts w:eastAsia="Times New Roman" w:cs="Times New Roman"/>
-          <w:i/>
-          <w:iCs/>
-          <w:color w:val="282828"/>
-        </w:rPr>
-      </w:pPr>
+        <w:pStyle w:val="ListParagraph"/>
+        <w:numPr>
+          <w:ilvl w:val="0"/>
+          <w:numId w:val="11"/>
+        </w:numPr>
+        <w:shd w:val="clear" w:color="auto" w:fill="FFFFFF"/>
+        <w:rPr>
+          <w:rFonts w:eastAsia="Times New Roman" w:cs="Times New Roman"/>
+          <w:color w:val="282828"/>
+        </w:rPr>
+      </w:pPr>
+      <w:r>
+        <w:rPr>
+          <w:rFonts w:eastAsia="Times New Roman" w:cs="Times New Roman"/>
+          <w:color w:val="282828"/>
+        </w:rPr>
+        <w:t>Our work will be divided based on skill and interest</w:t>
+      </w:r>
+    </w:p>
+    <w:p>
+      <w:pPr>
+        <w:pStyle w:val="ListParagraph"/>
+        <w:numPr>
+          <w:ilvl w:val="0"/>
+          <w:numId w:val="11"/>
+        </w:numPr>
+        <w:shd w:val="clear" w:color="auto" w:fill="FFFFFF"/>
+        <w:rPr>
+          <w:rFonts w:eastAsia="Times New Roman" w:cs="Times New Roman"/>
+          <w:color w:val="282828"/>
+        </w:rPr>
+      </w:pPr>
+      <w:r>
+        <w:rPr>
+          <w:rFonts w:eastAsia="Times New Roman" w:cs="Times New Roman"/>
+          <w:color w:val="282828"/>
+        </w:rPr>
+        <w:t>We will contribute equally</w:t>
+      </w:r>
     </w:p>
     <w:p>
       <w:pPr>
@@ -488,12 +563,45 @@
     </w:p>
     <w:p>
       <w:pPr>
-        <w:shd w:val="clear" w:color="auto" w:fill="FFFFFF"/>
-        <w:rPr>
-          <w:rFonts w:eastAsia="Times New Roman" w:cs="Times New Roman"/>
-          <w:color w:val="282828"/>
-        </w:rPr>
-      </w:pPr>
+        <w:pStyle w:val="ListParagraph"/>
+        <w:numPr>
+          <w:ilvl w:val="0"/>
+          <w:numId w:val="11"/>
+        </w:numPr>
+        <w:shd w:val="clear" w:color="auto" w:fill="FFFFFF"/>
+        <w:rPr>
+          <w:rFonts w:eastAsia="Times New Roman" w:cs="Times New Roman"/>
+          <w:color w:val="282828"/>
+        </w:rPr>
+      </w:pPr>
+      <w:r>
+        <w:rPr>
+          <w:rFonts w:eastAsia="Times New Roman" w:cs="Times New Roman"/>
+          <w:color w:val="282828"/>
+        </w:rPr>
+        <w:t>Weekly check-ins and to-do lists that we will review each week</w:t>
+      </w:r>
+    </w:p>
+    <w:p>
+      <w:pPr>
+        <w:pStyle w:val="ListParagraph"/>
+        <w:numPr>
+          <w:ilvl w:val="0"/>
+          <w:numId w:val="11"/>
+        </w:numPr>
+        <w:shd w:val="clear" w:color="auto" w:fill="FFFFFF"/>
+        <w:rPr>
+          <w:rFonts w:eastAsia="Times New Roman" w:cs="Times New Roman"/>
+          <w:color w:val="282828"/>
+        </w:rPr>
+      </w:pPr>
+      <w:r>
+        <w:rPr>
+          <w:rFonts w:eastAsia="Times New Roman" w:cs="Times New Roman"/>
+          <w:color w:val="282828"/>
+        </w:rPr>
+        <w:t>We will manage our project in weekly chunks</w:t>
+      </w:r>
     </w:p>
     <w:p>
       <w:pPr>
@@ -571,12 +679,101 @@
     </w:p>
     <w:p>
       <w:pPr>
-        <w:shd w:val="clear" w:color="auto" w:fill="FFFFFF"/>
-        <w:rPr>
-          <w:rFonts w:eastAsia="Times New Roman" w:cs="Times New Roman"/>
-          <w:color w:val="282828"/>
-        </w:rPr>
-      </w:pPr>
+        <w:pStyle w:val="ListParagraph"/>
+        <w:numPr>
+          <w:ilvl w:val="0"/>
+          <w:numId w:val="11"/>
+        </w:numPr>
+        <w:shd w:val="clear" w:color="auto" w:fill="FFFFFF"/>
+        <w:rPr>
+          <w:rFonts w:eastAsia="Times New Roman" w:cs="Times New Roman"/>
+          <w:color w:val="282828"/>
+        </w:rPr>
+      </w:pPr>
+      <w:r>
+        <w:rPr>
+          <w:rFonts w:eastAsia="Times New Roman" w:cs="Times New Roman"/>
+          <w:color w:val="282828"/>
+        </w:rPr>
+        <w:t>At the beginning of each weekly meeting, we will share what our tasks were from the previous week and share what we accomplished, what questions we still have, and where we are stuck. This time will give us the opportunity to hear updates from our team members and help them with any problems</w:t>
+      </w:r>
+    </w:p>
+    <w:p>
+      <w:pPr>
+        <w:pStyle w:val="ListParagraph"/>
+        <w:numPr>
+          <w:ilvl w:val="0"/>
+          <w:numId w:val="11"/>
+        </w:numPr>
+        <w:shd w:val="clear" w:color="auto" w:fill="FFFFFF"/>
+        <w:rPr>
+          <w:rFonts w:eastAsia="Times New Roman" w:cs="Times New Roman"/>
+          <w:color w:val="282828"/>
+        </w:rPr>
+      </w:pPr>
+      <w:r>
+        <w:rPr>
+          <w:rFonts w:eastAsia="Times New Roman" w:cs="Times New Roman"/>
+          <w:color w:val="282828"/>
+        </w:rPr>
+        <w:t>Once a week, w</w:t>
+      </w:r>
+      <w:r>
+        <w:rPr>
+          <w:rFonts w:eastAsia="Times New Roman" w:cs="Times New Roman"/>
+          <w:color w:val="282828"/>
+        </w:rPr>
+        <w:t>e will also look at one other team member’s code and do a brief skim to make sure there are no glaring errors in their analysis thus far.</w:t>
+      </w:r>
+    </w:p>
+    <w:p>
+      <w:pPr>
+        <w:pStyle w:val="ListParagraph"/>
+        <w:numPr>
+          <w:ilvl w:val="0"/>
+          <w:numId w:val="11"/>
+        </w:numPr>
+        <w:shd w:val="clear" w:color="auto" w:fill="FFFFFF"/>
+        <w:rPr>
+          <w:rFonts w:eastAsia="Times New Roman" w:cs="Times New Roman"/>
+          <w:color w:val="282828"/>
+        </w:rPr>
+      </w:pPr>
+      <w:r>
+        <w:rPr>
+          <w:rFonts w:eastAsia="Times New Roman" w:cs="Times New Roman"/>
+          <w:color w:val="282828"/>
+        </w:rPr>
+        <w:t xml:space="preserve">We will record feedback by adding comments </w:t>
+      </w:r>
+      <w:r>
+        <w:rPr>
+          <w:rFonts w:eastAsia="Times New Roman" w:cs="Times New Roman"/>
+          <w:color w:val="282828"/>
+        </w:rPr>
+        <w:t xml:space="preserve">(either with # or with &gt;) and we can take notes during our feedback sessions/weekly update meetings. </w:t>
+      </w:r>
+    </w:p>
+    <w:p>
+      <w:pPr>
+        <w:pStyle w:val="ListParagraph"/>
+        <w:numPr>
+          <w:ilvl w:val="0"/>
+          <w:numId w:val="11"/>
+        </w:numPr>
+        <w:shd w:val="clear" w:color="auto" w:fill="FFFFFF"/>
+        <w:rPr>
+          <w:rFonts w:eastAsia="Times New Roman" w:cs="Times New Roman"/>
+          <w:color w:val="282828"/>
+        </w:rPr>
+      </w:pPr>
+      <w:r>
+        <w:rPr>
+          <w:rFonts w:eastAsia="Times New Roman" w:cs="Times New Roman"/>
+          <w:color w:val="282828"/>
+        </w:rPr>
+        <w:t>We will also list out our commented lines in the commit message.</w:t>
+      </w:r>
     </w:p>
     <w:p>
       <w:pPr>
@@ -712,12 +909,66 @@
     </w:p>
     <w:p>
       <w:pPr>
-        <w:shd w:val="clear" w:color="auto" w:fill="FFFFFF"/>
-        <w:rPr>
-          <w:rFonts w:eastAsia="Times New Roman" w:cs="Times New Roman"/>
-          <w:color w:val="282828"/>
-        </w:rPr>
-      </w:pPr>
+        <w:pStyle w:val="ListParagraph"/>
+        <w:numPr>
+          <w:ilvl w:val="0"/>
+          <w:numId w:val="11"/>
+        </w:numPr>
+        <w:shd w:val="clear" w:color="auto" w:fill="FFFFFF"/>
+        <w:rPr>
+          <w:rFonts w:eastAsia="Times New Roman" w:cs="Times New Roman"/>
+          <w:color w:val="282828"/>
+        </w:rPr>
+      </w:pPr>
+      <w:r>
+        <w:rPr>
+          <w:rFonts w:eastAsia="Times New Roman" w:cs="Times New Roman"/>
+          <w:color w:val="282828"/>
+        </w:rPr>
+        <w:t>In a respectful manner.</w:t>
+      </w:r>
+    </w:p>
+    <w:p>
+      <w:pPr>
+        <w:pStyle w:val="ListParagraph"/>
+        <w:numPr>
+          <w:ilvl w:val="0"/>
+          <w:numId w:val="11"/>
+        </w:numPr>
+        <w:shd w:val="clear" w:color="auto" w:fill="FFFFFF"/>
+        <w:rPr>
+          <w:rFonts w:eastAsia="Times New Roman" w:cs="Times New Roman"/>
+          <w:color w:val="282828"/>
+        </w:rPr>
+      </w:pPr>
+      <w:r>
+        <w:rPr>
+          <w:rFonts w:eastAsia="Times New Roman" w:cs="Times New Roman"/>
+          <w:color w:val="282828"/>
+        </w:rPr>
+        <w:t>We will try to come to an agreement with each other (all members should be present) during class, and if it is not settled by the end of the class/meeting, we will write it down and pick it back up again at the next meeting</w:t>
+      </w:r>
+    </w:p>
+    <w:p>
+      <w:pPr>
+        <w:pStyle w:val="ListParagraph"/>
+        <w:numPr>
+          <w:ilvl w:val="0"/>
+          <w:numId w:val="11"/>
+        </w:numPr>
+        <w:shd w:val="clear" w:color="auto" w:fill="FFFFFF"/>
+        <w:rPr>
+          <w:rFonts w:eastAsia="Times New Roman" w:cs="Times New Roman"/>
+          <w:color w:val="282828"/>
+        </w:rPr>
+      </w:pPr>
+      <w:r>
+        <w:rPr>
+          <w:rFonts w:eastAsia="Times New Roman" w:cs="Times New Roman"/>
+          <w:color w:val="282828"/>
+        </w:rPr>
+        <w:t>We will bring in Kateri or Cathy if conflict arises that we cannot solve.</w:t>
+      </w:r>
     </w:p>
     <w:p>
       <w:pPr>
@@ -870,84 +1121,115 @@
     </w:p>
     <w:p>
       <w:pPr>
-        <w:shd w:val="clear" w:color="auto" w:fill="FFFFFF"/>
-        <w:rPr>
-          <w:rFonts w:eastAsia="Times New Roman" w:cs="Times New Roman"/>
-          <w:color w:val="282828"/>
-        </w:rPr>
-      </w:pPr>
-    </w:p>
-    <w:p>
-      <w:pPr>
-        <w:shd w:val="clear" w:color="auto" w:fill="FFFFFF"/>
-        <w:rPr>
-          <w:rFonts w:eastAsia="Times New Roman" w:cs="Times New Roman"/>
-          <w:color w:val="282828"/>
-        </w:rPr>
-      </w:pPr>
-    </w:p>
-    <w:p>
-      <w:pPr>
-        <w:shd w:val="clear" w:color="auto" w:fill="FFFFFF"/>
-        <w:rPr>
-          <w:rFonts w:eastAsia="Times New Roman" w:cs="Times New Roman"/>
-          <w:color w:val="282828"/>
-        </w:rPr>
-      </w:pPr>
-    </w:p>
-    <w:p>
-      <w:pPr>
-        <w:shd w:val="clear" w:color="auto" w:fill="FFFFFF"/>
-        <w:rPr>
-          <w:rFonts w:eastAsia="Times New Roman" w:cs="Times New Roman"/>
-          <w:color w:val="282828"/>
-        </w:rPr>
-      </w:pPr>
-    </w:p>
-    <w:p>
-      <w:pPr>
-        <w:shd w:val="clear" w:color="auto" w:fill="FFFFFF"/>
-        <w:rPr>
-          <w:rFonts w:eastAsia="Times New Roman" w:cs="Times New Roman"/>
-          <w:color w:val="282828"/>
-        </w:rPr>
-      </w:pPr>
-    </w:p>
-    <w:p>
-      <w:pPr>
-        <w:shd w:val="clear" w:color="auto" w:fill="FFFFFF"/>
-        <w:rPr>
-          <w:rFonts w:eastAsia="Times New Roman" w:cs="Times New Roman"/>
-          <w:color w:val="282828"/>
-        </w:rPr>
-      </w:pPr>
-    </w:p>
-    <w:p>
-      <w:pPr>
-        <w:shd w:val="clear" w:color="auto" w:fill="FFFFFF"/>
-        <w:rPr>
-          <w:rFonts w:eastAsia="Times New Roman" w:cs="Times New Roman"/>
-          <w:color w:val="282828"/>
-        </w:rPr>
-      </w:pPr>
-    </w:p>
-    <w:p>
-      <w:pPr>
-        <w:shd w:val="clear" w:color="auto" w:fill="FFFFFF"/>
-        <w:rPr>
-          <w:rFonts w:eastAsia="Times New Roman" w:cs="Times New Roman"/>
-          <w:color w:val="282828"/>
-        </w:rPr>
-      </w:pPr>
-    </w:p>
-    <w:p>
-      <w:pPr>
-        <w:shd w:val="clear" w:color="auto" w:fill="FFFFFF"/>
-        <w:rPr>
-          <w:rFonts w:eastAsia="Times New Roman" w:cs="Times New Roman"/>
-          <w:color w:val="282828"/>
-        </w:rPr>
-      </w:pPr>
+        <w:pStyle w:val="ListParagraph"/>
+        <w:numPr>
+          <w:ilvl w:val="0"/>
+          <w:numId w:val="11"/>
+        </w:numPr>
+        <w:shd w:val="clear" w:color="auto" w:fill="FFFFFF"/>
+        <w:rPr>
+          <w:rFonts w:eastAsia="Times New Roman" w:cs="Times New Roman"/>
+          <w:color w:val="282828"/>
+        </w:rPr>
+      </w:pPr>
+      <w:r>
+        <w:rPr>
+          <w:rFonts w:eastAsia="Times New Roman" w:cs="Times New Roman"/>
+          <w:color w:val="282828"/>
+        </w:rPr>
+        <w:lastRenderedPageBreak/>
+        <w:t xml:space="preserve">Our weekly check-ins will provide us with an opportunity to notice whether anybody is falling behind on work. </w:t>
+      </w:r>
+    </w:p>
+    <w:p>
+      <w:pPr>
+        <w:pStyle w:val="ListParagraph"/>
+        <w:numPr>
+          <w:ilvl w:val="0"/>
+          <w:numId w:val="11"/>
+        </w:numPr>
+        <w:shd w:val="clear" w:color="auto" w:fill="FFFFFF"/>
+        <w:rPr>
+          <w:rFonts w:eastAsia="Times New Roman" w:cs="Times New Roman"/>
+          <w:color w:val="282828"/>
+        </w:rPr>
+      </w:pPr>
+      <w:r>
+        <w:rPr>
+          <w:rFonts w:eastAsia="Times New Roman" w:cs="Times New Roman"/>
+          <w:color w:val="282828"/>
+        </w:rPr>
+        <w:t>We will make sure that the task wasn’t too big, re-evaluate whether the task can be completed by the team member.</w:t>
+      </w:r>
+    </w:p>
+    <w:p>
+      <w:pPr>
+        <w:pStyle w:val="ListParagraph"/>
+        <w:numPr>
+          <w:ilvl w:val="0"/>
+          <w:numId w:val="11"/>
+        </w:numPr>
+        <w:shd w:val="clear" w:color="auto" w:fill="FFFFFF"/>
+        <w:rPr>
+          <w:rFonts w:eastAsia="Times New Roman" w:cs="Times New Roman"/>
+          <w:color w:val="282828"/>
+        </w:rPr>
+      </w:pPr>
+      <w:r>
+        <w:rPr>
+          <w:rFonts w:eastAsia="Times New Roman" w:cs="Times New Roman"/>
+          <w:color w:val="282828"/>
+        </w:rPr>
+        <w:t xml:space="preserve">If someone is falling behind, we will politely </w:t>
+      </w:r>
+      <w:r>
+        <w:rPr>
+          <w:rFonts w:eastAsia="Times New Roman" w:cs="Times New Roman"/>
+          <w:color w:val="282828"/>
+        </w:rPr>
+        <w:t>ask if they need any help.</w:t>
+      </w:r>
+    </w:p>
+    <w:p>
+      <w:pPr>
+        <w:pStyle w:val="ListParagraph"/>
+        <w:numPr>
+          <w:ilvl w:val="0"/>
+          <w:numId w:val="11"/>
+        </w:numPr>
+        <w:shd w:val="clear" w:color="auto" w:fill="FFFFFF"/>
+        <w:rPr>
+          <w:rFonts w:eastAsia="Times New Roman" w:cs="Times New Roman"/>
+          <w:color w:val="282828"/>
+        </w:rPr>
+      </w:pPr>
+      <w:r>
+        <w:rPr>
+          <w:rFonts w:eastAsia="Times New Roman" w:cs="Times New Roman"/>
+          <w:color w:val="282828"/>
+        </w:rPr>
+        <w:t>If this becomes a recurring issue, then we can have a formal discussion with the entire team and instructors to see what the next step should be. We will ask them to step it up.</w:t>
+      </w:r>
+    </w:p>
+    <w:p>
+      <w:pPr>
+        <w:shd w:val="clear" w:color="auto" w:fill="FFFFFF"/>
+        <w:rPr>
+          <w:rFonts w:eastAsia="Times New Roman" w:cs="Times New Roman"/>
+          <w:color w:val="282828"/>
+        </w:rPr>
+      </w:pPr>
+    </w:p>
+    <w:p>
+      <w:pPr>
+        <w:shd w:val="clear" w:color="auto" w:fill="FFFFFF"/>
+        <w:rPr>
+          <w:rFonts w:eastAsia="Times New Roman" w:cs="Times New Roman"/>
+          <w:color w:val="282828"/>
+        </w:rPr>
+      </w:pPr>
+      <w:bookmarkStart w:id="0" w:name="_GoBack"/>
+      <w:bookmarkEnd w:id="0"/>
     </w:p>
     <w:p>
       <w:pPr>
@@ -985,7 +1267,6 @@
           <w:iCs/>
           <w:color w:val="282828"/>
         </w:rPr>
-        <w:lastRenderedPageBreak/>
         <w:t xml:space="preserve">What will be the consequences for an underperforming team member? These consequences may only come into play after the team has checked in and offered a chance to improve, as outlined above. Be specific about which components and how much of the team member’s grade will be affected. </w:t>
       </w:r>
     </w:p>
@@ -1009,57 +1290,45 @@
     </w:p>
     <w:p>
       <w:pPr>
-        <w:shd w:val="clear" w:color="auto" w:fill="FFFFFF"/>
-        <w:rPr>
-          <w:rFonts w:eastAsia="Times New Roman" w:cs="Times New Roman"/>
-          <w:color w:val="282828"/>
-        </w:rPr>
-      </w:pPr>
-    </w:p>
-    <w:p>
-      <w:pPr>
-        <w:shd w:val="clear" w:color="auto" w:fill="FFFFFF"/>
-        <w:rPr>
-          <w:rFonts w:eastAsia="Times New Roman" w:cs="Times New Roman"/>
-          <w:color w:val="282828"/>
-        </w:rPr>
-      </w:pPr>
-    </w:p>
-    <w:p>
-      <w:pPr>
-        <w:shd w:val="clear" w:color="auto" w:fill="FFFFFF"/>
-        <w:rPr>
-          <w:rFonts w:eastAsia="Times New Roman" w:cs="Times New Roman"/>
-          <w:color w:val="282828"/>
-        </w:rPr>
-      </w:pPr>
-    </w:p>
-    <w:p>
-      <w:pPr>
-        <w:shd w:val="clear" w:color="auto" w:fill="FFFFFF"/>
-        <w:rPr>
-          <w:rFonts w:eastAsia="Times New Roman" w:cs="Times New Roman"/>
-          <w:color w:val="282828"/>
-        </w:rPr>
-      </w:pPr>
-    </w:p>
-    <w:p>
-      <w:pPr>
-        <w:shd w:val="clear" w:color="auto" w:fill="FFFFFF"/>
-        <w:rPr>
-          <w:rFonts w:eastAsia="Times New Roman" w:cs="Times New Roman"/>
-          <w:color w:val="282828"/>
-        </w:rPr>
-      </w:pPr>
-    </w:p>
-    <w:p>
-      <w:pPr>
-        <w:shd w:val="clear" w:color="auto" w:fill="FFFFFF"/>
-        <w:rPr>
-          <w:rFonts w:eastAsia="Times New Roman" w:cs="Times New Roman"/>
-          <w:color w:val="282828"/>
-        </w:rPr>
-      </w:pPr>
+        <w:pStyle w:val="ListParagraph"/>
+        <w:numPr>
+          <w:ilvl w:val="0"/>
+          <w:numId w:val="11"/>
+        </w:numPr>
+        <w:shd w:val="clear" w:color="auto" w:fill="FFFFFF"/>
+        <w:rPr>
+          <w:rFonts w:eastAsia="Times New Roman" w:cs="Times New Roman"/>
+          <w:color w:val="282828"/>
+        </w:rPr>
+      </w:pPr>
+      <w:r>
+        <w:rPr>
+          <w:rFonts w:eastAsia="Times New Roman" w:cs="Times New Roman"/>
+          <w:color w:val="282828"/>
+        </w:rPr>
+        <w:t xml:space="preserve">If the team member continues to under perform even after the meeting with the instructors, then the other team members will submit the written feedback to Kateri and ask Kateri to adjust their grades according to their actual work quality and performance. </w:t>
+      </w:r>
+    </w:p>
+    <w:p>
+      <w:pPr>
+        <w:pStyle w:val="ListParagraph"/>
+        <w:numPr>
+          <w:ilvl w:val="0"/>
+          <w:numId w:val="11"/>
+        </w:numPr>
+        <w:shd w:val="clear" w:color="auto" w:fill="FFFFFF"/>
+        <w:rPr>
+          <w:rFonts w:eastAsia="Times New Roman" w:cs="Times New Roman"/>
+          <w:color w:val="282828"/>
+        </w:rPr>
+      </w:pPr>
+      <w:r>
+        <w:rPr>
+          <w:rFonts w:eastAsia="Times New Roman" w:cs="Times New Roman"/>
+          <w:color w:val="282828"/>
+        </w:rPr>
+        <w:t>The rest of the team members will pick up the slack and produce an even better product without them!</w:t>
+      </w:r>
     </w:p>
     <w:p>
       <w:pPr>
@@ -1344,28 +1613,6 @@
         <w:tab/>
         <w:t>Signature</w:t>
       </w:r>
-    </w:p>
-    <w:p>
-      <w:pPr>
-        <w:rPr>
-          <w:rFonts w:cs="Times New Roman"/>
-        </w:rPr>
-      </w:pPr>
-    </w:p>
-    <w:p>
-      <w:pPr>
-        <w:shd w:val="clear" w:color="auto" w:fill="FFFFFF"/>
-        <w:rPr>
-          <w:rFonts w:eastAsia="Times New Roman" w:cs="Times New Roman"/>
-          <w:b/>
-          <w:bCs/>
-          <w:i/>
-          <w:iCs/>
-          <w:color w:val="282828"/>
-        </w:rPr>
-      </w:pPr>
-      <w:bookmarkStart w:id="0" w:name="_GoBack"/>
-      <w:bookmarkEnd w:id="0"/>
     </w:p>
     <w:p>
       <w:pPr>
@@ -1613,6 +1860,118 @@
     </w:lvl>
   </w:abstractNum>
   <w:abstractNum w:abstractNumId="1" w15:restartNumberingAfterBreak="0">
+    <w:nsid w:val="18787818"/>
+    <w:multiLevelType w:val="hybridMultilevel"/>
+    <w:tmpl w:val="DBE6BF50"/>
+    <w:lvl w:ilvl="0" w:tplc="AEDC9C7C">
+      <w:numFmt w:val="bullet"/>
+      <w:lvlText w:val="-"/>
+      <w:lvlJc w:val="left"/>
+      <w:pPr>
+        <w:ind w:left="720" w:hanging="360"/>
+      </w:pPr>
+      <w:rPr>
+        <w:rFonts w:ascii="Times New Roman" w:eastAsia="Times New Roman" w:hAnsi="Times New Roman" w:cs="Times New Roman" w:hint="default"/>
+      </w:rPr>
+    </w:lvl>
+    <w:lvl w:ilvl="1" w:tplc="04090003" w:tentative="1">
+      <w:start w:val="1"/>
+      <w:numFmt w:val="bullet"/>
+      <w:lvlText w:val="o"/>
+      <w:lvlJc w:val="left"/>
+      <w:pPr>
+        <w:ind w:left="1440" w:hanging="360"/>
+      </w:pPr>
+      <w:rPr>
+        <w:rFonts w:ascii="Courier New" w:hAnsi="Courier New" w:cs="Courier New" w:hint="default"/>
+      </w:rPr>
+    </w:lvl>
+    <w:lvl w:ilvl="2" w:tplc="04090005" w:tentative="1">
+      <w:start w:val="1"/>
+      <w:numFmt w:val="bullet"/>
+      <w:lvlText w:val=""/>
+      <w:lvlJc w:val="left"/>
+      <w:pPr>
+        <w:ind w:left="2160" w:hanging="360"/>
+      </w:pPr>
+      <w:rPr>
+        <w:rFonts w:ascii="Wingdings" w:hAnsi="Wingdings" w:hint="default"/>
+      </w:rPr>
+    </w:lvl>
+    <w:lvl w:ilvl="3" w:tplc="04090001" w:tentative="1">
+      <w:start w:val="1"/>
+      <w:numFmt w:val="bullet"/>
+      <w:lvlText w:val=""/>
+      <w:lvlJc w:val="left"/>
+      <w:pPr>
+        <w:ind w:left="2880" w:hanging="360"/>
+      </w:pPr>
+      <w:rPr>
+        <w:rFonts w:ascii="Symbol" w:hAnsi="Symbol" w:hint="default"/>
+      </w:rPr>
+    </w:lvl>
+    <w:lvl w:ilvl="4" w:tplc="04090003" w:tentative="1">
+      <w:start w:val="1"/>
+      <w:numFmt w:val="bullet"/>
+      <w:lvlText w:val="o"/>
+      <w:lvlJc w:val="left"/>
+      <w:pPr>
+        <w:ind w:left="3600" w:hanging="360"/>
+      </w:pPr>
+      <w:rPr>
+        <w:rFonts w:ascii="Courier New" w:hAnsi="Courier New" w:cs="Courier New" w:hint="default"/>
+      </w:rPr>
+    </w:lvl>
+    <w:lvl w:ilvl="5" w:tplc="04090005" w:tentative="1">
+      <w:start w:val="1"/>
+      <w:numFmt w:val="bullet"/>
+      <w:lvlText w:val=""/>
+      <w:lvlJc w:val="left"/>
+      <w:pPr>
+        <w:ind w:left="4320" w:hanging="360"/>
+      </w:pPr>
+      <w:rPr>
+        <w:rFonts w:ascii="Wingdings" w:hAnsi="Wingdings" w:hint="default"/>
+      </w:rPr>
+    </w:lvl>
+    <w:lvl w:ilvl="6" w:tplc="04090001" w:tentative="1">
+      <w:start w:val="1"/>
+      <w:numFmt w:val="bullet"/>
+      <w:lvlText w:val=""/>
+      <w:lvlJc w:val="left"/>
+      <w:pPr>
+        <w:ind w:left="5040" w:hanging="360"/>
+      </w:pPr>
+      <w:rPr>
+        <w:rFonts w:ascii="Symbol" w:hAnsi="Symbol" w:hint="default"/>
+      </w:rPr>
+    </w:lvl>
+    <w:lvl w:ilvl="7" w:tplc="04090003" w:tentative="1">
+      <w:start w:val="1"/>
+      <w:numFmt w:val="bullet"/>
+      <w:lvlText w:val="o"/>
+      <w:lvlJc w:val="left"/>
+      <w:pPr>
+        <w:ind w:left="5760" w:hanging="360"/>
+      </w:pPr>
+      <w:rPr>
+        <w:rFonts w:ascii="Courier New" w:hAnsi="Courier New" w:cs="Courier New" w:hint="default"/>
+      </w:rPr>
+    </w:lvl>
+    <w:lvl w:ilvl="8" w:tplc="04090005" w:tentative="1">
+      <w:start w:val="1"/>
+      <w:numFmt w:val="bullet"/>
+      <w:lvlText w:val=""/>
+      <w:lvlJc w:val="left"/>
+      <w:pPr>
+        <w:ind w:left="6480" w:hanging="360"/>
+      </w:pPr>
+      <w:rPr>
+        <w:rFonts w:ascii="Wingdings" w:hAnsi="Wingdings" w:hint="default"/>
+      </w:rPr>
+    </w:lvl>
+  </w:abstractNum>
+  <w:abstractNum w:abstractNumId="2" w15:restartNumberingAfterBreak="0">
     <w:nsid w:val="216F538F"/>
     <w:multiLevelType w:val="multilevel"/>
     <w:tmpl w:val="AC827BF4"/>
@@ -1761,7 +2120,7 @@
       </w:rPr>
     </w:lvl>
   </w:abstractNum>
-  <w:abstractNum w:abstractNumId="2" w15:restartNumberingAfterBreak="0">
+  <w:abstractNum w:abstractNumId="3" w15:restartNumberingAfterBreak="0">
     <w:nsid w:val="25614316"/>
     <w:multiLevelType w:val="multilevel"/>
     <w:tmpl w:val="BEEA9CEC"/>
@@ -1910,7 +2269,7 @@
       </w:rPr>
     </w:lvl>
   </w:abstractNum>
-  <w:abstractNum w:abstractNumId="3" w15:restartNumberingAfterBreak="0">
+  <w:abstractNum w:abstractNumId="4" w15:restartNumberingAfterBreak="0">
     <w:nsid w:val="27AA626B"/>
     <w:multiLevelType w:val="multilevel"/>
     <w:tmpl w:val="FB0492E2"/>
@@ -2059,7 +2418,7 @@
       </w:rPr>
     </w:lvl>
   </w:abstractNum>
-  <w:abstractNum w:abstractNumId="4" w15:restartNumberingAfterBreak="0">
+  <w:abstractNum w:abstractNumId="5" w15:restartNumberingAfterBreak="0">
     <w:nsid w:val="3DC73329"/>
     <w:multiLevelType w:val="multilevel"/>
     <w:tmpl w:val="C24C4E82"/>
@@ -2208,7 +2567,7 @@
       </w:rPr>
     </w:lvl>
   </w:abstractNum>
-  <w:abstractNum w:abstractNumId="5" w15:restartNumberingAfterBreak="0">
+  <w:abstractNum w:abstractNumId="6" w15:restartNumberingAfterBreak="0">
     <w:nsid w:val="4442538C"/>
     <w:multiLevelType w:val="multilevel"/>
     <w:tmpl w:val="C526D95A"/>
@@ -2357,7 +2716,7 @@
       </w:rPr>
     </w:lvl>
   </w:abstractNum>
-  <w:abstractNum w:abstractNumId="6" w15:restartNumberingAfterBreak="0">
+  <w:abstractNum w:abstractNumId="7" w15:restartNumberingAfterBreak="0">
     <w:nsid w:val="5E3C646F"/>
     <w:multiLevelType w:val="multilevel"/>
     <w:tmpl w:val="6E68E8EC"/>
@@ -2506,7 +2865,7 @@
       </w:rPr>
     </w:lvl>
   </w:abstractNum>
-  <w:abstractNum w:abstractNumId="7" w15:restartNumberingAfterBreak="0">
+  <w:abstractNum w:abstractNumId="8" w15:restartNumberingAfterBreak="0">
     <w:nsid w:val="6077112D"/>
     <w:multiLevelType w:val="multilevel"/>
     <w:tmpl w:val="50EE1688"/>
@@ -2655,7 +3014,7 @@
       </w:rPr>
     </w:lvl>
   </w:abstractNum>
-  <w:abstractNum w:abstractNumId="8" w15:restartNumberingAfterBreak="0">
+  <w:abstractNum w:abstractNumId="9" w15:restartNumberingAfterBreak="0">
     <w:nsid w:val="6B7E7F67"/>
     <w:multiLevelType w:val="multilevel"/>
     <w:tmpl w:val="DCFE8E30"/>
@@ -2804,7 +3163,7 @@
       </w:rPr>
     </w:lvl>
   </w:abstractNum>
-  <w:abstractNum w:abstractNumId="9" w15:restartNumberingAfterBreak="0">
+  <w:abstractNum w:abstractNumId="10" w15:restartNumberingAfterBreak="0">
     <w:nsid w:val="74AA5F6B"/>
     <w:multiLevelType w:val="multilevel"/>
     <w:tmpl w:val="A80A2506"/>
@@ -2954,34 +3313,37 @@
     </w:lvl>
   </w:abstractNum>
   <w:num w:numId="1">
+    <w:abstractNumId w:val="6"/>
+  </w:num>
+  <w:num w:numId="2">
+    <w:abstractNumId w:val="10"/>
+  </w:num>
+  <w:num w:numId="3">
+    <w:abstractNumId w:val="8"/>
+  </w:num>
+  <w:num w:numId="4">
+    <w:abstractNumId w:val="9"/>
+  </w:num>
+  <w:num w:numId="5">
+    <w:abstractNumId w:val="2"/>
+  </w:num>
+  <w:num w:numId="6">
+    <w:abstractNumId w:val="7"/>
+  </w:num>
+  <w:num w:numId="7">
+    <w:abstractNumId w:val="3"/>
+  </w:num>
+  <w:num w:numId="8">
     <w:abstractNumId w:val="5"/>
   </w:num>
-  <w:num w:numId="2">
-    <w:abstractNumId w:val="9"/>
-  </w:num>
-  <w:num w:numId="3">
-    <w:abstractNumId w:val="7"/>
-  </w:num>
-  <w:num w:numId="4">
-    <w:abstractNumId w:val="8"/>
-  </w:num>
-  <w:num w:numId="5">
-    <w:abstractNumId w:val="1"/>
-  </w:num>
-  <w:num w:numId="6">
-    <w:abstractNumId w:val="6"/>
-  </w:num>
-  <w:num w:numId="7">
-    <w:abstractNumId w:val="2"/>
-  </w:num>
-  <w:num w:numId="8">
+  <w:num w:numId="9">
     <w:abstractNumId w:val="4"/>
-  </w:num>
-  <w:num w:numId="9">
-    <w:abstractNumId w:val="3"/>
   </w:num>
   <w:num w:numId="10">
     <w:abstractNumId w:val="0"/>
+  </w:num>
+  <w:num w:numId="11">
+    <w:abstractNumId w:val="1"/>
   </w:num>
 </w:numbering>
 </file>
@@ -2999,7 +3361,7 @@
     </w:rPrDefault>
     <w:pPrDefault/>
   </w:docDefaults>
-  <w:latentStyles w:defLockedState="0" w:defUIPriority="99" w:defSemiHidden="0" w:defUnhideWhenUsed="0" w:defQFormat="0" w:count="376">
+  <w:latentStyles w:defLockedState="0" w:defUIPriority="99" w:defSemiHidden="0" w:defUnhideWhenUsed="0" w:defQFormat="0" w:count="377">
     <w:lsdException w:name="Normal" w:uiPriority="0" w:qFormat="1"/>
     <w:lsdException w:name="heading 1" w:uiPriority="9" w:qFormat="1"/>
     <w:lsdException w:name="heading 2" w:semiHidden="1" w:uiPriority="9" w:unhideWhenUsed="1" w:qFormat="1"/>
@@ -3105,7 +3467,6 @@
     <w:lsdException w:name="HTML Sample" w:semiHidden="1" w:unhideWhenUsed="1"/>
     <w:lsdException w:name="HTML Typewriter" w:semiHidden="1" w:unhideWhenUsed="1"/>
     <w:lsdException w:name="HTML Variable" w:semiHidden="1" w:unhideWhenUsed="1"/>
-    <w:lsdException w:name="Normal Table" w:semiHidden="1" w:unhideWhenUsed="1"/>
     <w:lsdException w:name="annotation subject" w:semiHidden="1" w:unhideWhenUsed="1"/>
     <w:lsdException w:name="No List" w:semiHidden="1" w:unhideWhenUsed="1"/>
     <w:lsdException w:name="Outline List 1" w:semiHidden="1" w:unhideWhenUsed="1"/>
@@ -3152,10 +3513,8 @@
     <w:lsdException w:name="Table Subtle 2" w:semiHidden="1" w:unhideWhenUsed="1"/>
     <w:lsdException w:name="Table Web 1" w:semiHidden="1" w:unhideWhenUsed="1"/>
     <w:lsdException w:name="Table Web 2" w:semiHidden="1" w:unhideWhenUsed="1"/>
-    <w:lsdException w:name="Table Web 3" w:semiHidden="1" w:unhideWhenUsed="1"/>
     <w:lsdException w:name="Balloon Text" w:semiHidden="1" w:unhideWhenUsed="1"/>
     <w:lsdException w:name="Table Grid" w:uiPriority="39"/>
-    <w:lsdException w:name="Table Theme" w:semiHidden="1" w:unhideWhenUsed="1"/>
     <w:lsdException w:name="Placeholder Text" w:semiHidden="1"/>
     <w:lsdException w:name="No Spacing" w:uiPriority="1" w:qFormat="1"/>
     <w:lsdException w:name="Light Shading" w:uiPriority="60"/>
@@ -3376,6 +3735,7 @@
     <w:lsdException w:name="Hashtag" w:semiHidden="1" w:unhideWhenUsed="1"/>
     <w:lsdException w:name="Unresolved Mention" w:semiHidden="1" w:unhideWhenUsed="1"/>
     <w:lsdException w:name="Smart Link" w:semiHidden="1" w:unhideWhenUsed="1"/>
+    <w:lsdException w:name="Smart Link Error" w:semiHidden="1" w:unhideWhenUsed="1"/>
   </w:latentStyles>
   <w:style w:type="paragraph" w:default="1" w:styleId="Normal">
     <w:name w:val="Normal"/>
@@ -3485,6 +3845,33 @@
     <w:link w:val="Footer"/>
     <w:uiPriority w:val="99"/>
     <w:rsid w:val="00867126"/>
+  </w:style>
+  <w:style w:type="paragraph" w:styleId="BalloonText">
+    <w:name w:val="Balloon Text"/>
+    <w:basedOn w:val="Normal"/>
+    <w:link w:val="BalloonTextChar"/>
+    <w:uiPriority w:val="99"/>
+    <w:semiHidden/>
+    <w:unhideWhenUsed/>
+    <w:rsid w:val="009606FA"/>
+    <w:rPr>
+      <w:rFonts w:ascii="Segoe UI" w:hAnsi="Segoe UI" w:cs="Segoe UI"/>
+      <w:sz w:val="18"/>
+      <w:szCs w:val="18"/>
+    </w:rPr>
+  </w:style>
+  <w:style w:type="character" w:customStyle="1" w:styleId="BalloonTextChar">
+    <w:name w:val="Balloon Text Char"/>
+    <w:basedOn w:val="DefaultParagraphFont"/>
+    <w:link w:val="BalloonText"/>
+    <w:uiPriority w:val="99"/>
+    <w:semiHidden/>
+    <w:rsid w:val="009606FA"/>
+    <w:rPr>
+      <w:rFonts w:ascii="Segoe UI" w:hAnsi="Segoe UI" w:cs="Segoe UI"/>
+      <w:sz w:val="18"/>
+      <w:szCs w:val="18"/>
+    </w:rPr>
   </w:style>
 </w:styles>
 </file>

</xml_diff>